<commit_message>
Adding report of first user testing sessions
</commit_message>
<xml_diff>
--- a/UberCode_ConsentForm.docx
+++ b/UberCode_ConsentForm.docx
@@ -1,124 +1,90 @@
 
 <file path=word/document.xml><?xml version="1.0" encoding="utf-8"?>
-<w:document xmlns:mc="http://schemas.openxmlformats.org/markup-compatibility/2006" xmlns:o="urn:schemas-microsoft-com:office:office" xmlns:r="http://schemas.openxmlformats.org/officeDocument/2006/relationships" xmlns:m="http://schemas.openxmlformats.org/officeDocument/2006/math" xmlns:v="urn:schemas-microsoft-com:vml" xmlns:wp="http://schemas.openxmlformats.org/drawingml/2006/wordprocessingDrawing" xmlns:w10="urn:schemas-microsoft-com:office:word" xmlns:w="http://schemas.openxmlformats.org/wordprocessingml/2006/main" xmlns:wne="http://schemas.microsoft.com/office/word/2006/wordml" xmlns:sl="http://schemas.openxmlformats.org/schemaLibrary/2006/main" xmlns:a="http://schemas.openxmlformats.org/drawingml/2006/main" xmlns:pic="http://schemas.openxmlformats.org/drawingml/2006/picture" xmlns:c="http://schemas.openxmlformats.org/drawingml/2006/chart" xmlns:lc="http://schemas.openxmlformats.org/drawingml/2006/lockedCanvas" xmlns:dgm="http://schemas.openxmlformats.org/drawingml/2006/diagram" xmlns:wps="http://schemas.microsoft.com/office/word/2010/wordprocessingShape" xmlns:wpg="http://schemas.microsoft.com/office/word/2010/wordprocessingGroup" xmlns:w14="http://schemas.microsoft.com/office/word/2010/wordml" xmlns:w15="http://schemas.microsoft.com/office/word/2012/wordml">
+<w:document xmlns:wpc="http://schemas.microsoft.com/office/word/2010/wordprocessingCanvas" xmlns:cx="http://schemas.microsoft.com/office/drawing/2014/chartex" xmlns:cx1="http://schemas.microsoft.com/office/drawing/2015/9/8/chartex" xmlns:cx2="http://schemas.microsoft.com/office/drawing/2015/10/21/chartex" xmlns:cx3="http://schemas.microsoft.com/office/drawing/2016/5/9/chartex" xmlns:cx4="http://schemas.microsoft.com/office/drawing/2016/5/10/chartex" xmlns:cx5="http://schemas.microsoft.com/office/drawing/2016/5/11/chartex" xmlns:cx6="http://schemas.microsoft.com/office/drawing/2016/5/12/chartex" xmlns:cx7="http://schemas.microsoft.com/office/drawing/2016/5/13/chartex" xmlns:cx8="http://schemas.microsoft.com/office/drawing/2016/5/14/chartex" xmlns:mc="http://schemas.openxmlformats.org/markup-compatibility/2006" xmlns:aink="http://schemas.microsoft.com/office/drawing/2016/ink" xmlns:am3d="http://schemas.microsoft.com/office/drawing/2017/model3d" xmlns:o="urn:schemas-microsoft-com:office:office" xmlns:r="http://schemas.openxmlformats.org/officeDocument/2006/relationships" xmlns:m="http://schemas.openxmlformats.org/officeDocument/2006/math" xmlns:v="urn:schemas-microsoft-com:vml" xmlns:wp14="http://schemas.microsoft.com/office/word/2010/wordprocessingDrawing" xmlns:wp="http://schemas.openxmlformats.org/drawingml/2006/wordprocessingDrawing" xmlns:w10="urn:schemas-microsoft-com:office:word" xmlns:w="http://schemas.openxmlformats.org/wordprocessingml/2006/main" xmlns:w14="http://schemas.microsoft.com/office/word/2010/wordml" xmlns:w15="http://schemas.microsoft.com/office/word/2012/wordml" xmlns:w16cid="http://schemas.microsoft.com/office/word/2016/wordml/cid" xmlns:w16se="http://schemas.microsoft.com/office/word/2015/wordml/symex" xmlns:wpg="http://schemas.microsoft.com/office/word/2010/wordprocessingGroup" xmlns:wpi="http://schemas.microsoft.com/office/word/2010/wordprocessingInk" xmlns:wne="http://schemas.microsoft.com/office/word/2006/wordml" xmlns:wps="http://schemas.microsoft.com/office/word/2010/wordprocessingShape" mc:Ignorable="w14 w15 w16se w16cid wp14">
   <w:body>
     <w:p>
-      <w:pPr>
-        <w:rPr/>
-      </w:pPr>
-      <w:r>
-        <w:rPr>
-          <w:rtl w:val="0"/>
-        </w:rPr>
-        <w:t xml:space="preserve">Hello and welcome to Uber Code, an online tool for watching and demonstrating coding skills. Think of it as ‘Twitch’ for coding!</w:t>
+      <w:r>
+        <w:t>Hello and welcome to Uber Code, an online tool for watching and demonstrating coding skills. Think of it as ‘Twitch’ for coding!</w:t>
       </w:r>
     </w:p>
+    <w:p/>
     <w:p>
-      <w:pPr>
-        <w:rPr/>
-      </w:pPr>
-      <w:r>
-        <w:rPr>
-          <w:rtl w:val="0"/>
-        </w:rPr>
+      <w:r>
+        <w:t>We would like to take this opportunity to thank you for volunteering your time to help us test this new and exciting web appli</w:t>
+      </w:r>
+      <w:r>
+        <w:t xml:space="preserve">cation! I will be reading from this script to ensure consistency between </w:t>
+      </w:r>
+      <w:r>
+        <w:t xml:space="preserve">all </w:t>
+      </w:r>
+      <w:r>
+        <w:t>participants. Please note that Uber Code is still in its development stage and that it may not work under certain circumstances. If that does happen, we will restart the ap</w:t>
+      </w:r>
+      <w:r>
+        <w:t xml:space="preserve">plication. </w:t>
       </w:r>
     </w:p>
+    <w:p/>
     <w:p>
-      <w:pPr>
-        <w:rPr/>
-      </w:pPr>
-      <w:r>
-        <w:rPr>
-          <w:rtl w:val="0"/>
-        </w:rPr>
-        <w:t xml:space="preserve">We would like to take this opportunity to thank you for volunteering your time to help us test this new and exciting web application! I will be reading from this script to ensure consistency between all of our participants. Please note that Uber Code is still in its development stage and that it may not work under certain circumstances. If that does happen, we will restart the application. </w:t>
+      <w:r>
+        <w:t xml:space="preserve">Understand that the purpose of this exercise is to test our prototype and its usability, not your skills or abilities. If something does not work, the issue is with the developers, not with you. The whole point of this kind of user testing is </w:t>
+      </w:r>
+      <w:r>
+        <w:t xml:space="preserve">to discover usability issues with the application, and if we do encounter issues during this </w:t>
+      </w:r>
+      <w:r>
+        <w:t>testing,</w:t>
+      </w:r>
+      <w:r>
+        <w:t xml:space="preserve"> we will consider that a positive result as this will help us improve our application.</w:t>
       </w:r>
     </w:p>
+    <w:p/>
     <w:p>
-      <w:pPr>
-        <w:rPr/>
-      </w:pPr>
-      <w:r>
-        <w:rPr>
-          <w:rtl w:val="0"/>
-        </w:rPr>
-      </w:r>
+      <w:r>
+        <w:t xml:space="preserve"> If at any time you feel uncomfortable, please inform us and we will</w:t>
+      </w:r>
+      <w:r>
+        <w:t xml:space="preserve"> terminate the exercise immediately. We will be recording this exercise using video capture of your computer screen, as well as audio recording of verbal user feedbac</w:t>
+      </w:r>
+      <w:r>
+        <w:t xml:space="preserve">k.  </w:t>
+      </w:r>
+      <w:r>
+        <w:t>Your opinions and ideas are important to us. Whenever possible, please try to speak cle</w:t>
+      </w:r>
+      <w:r>
+        <w:t>arly so that the team can document your experience. Do not be concerned about offending us.</w:t>
+      </w:r>
+      <w:bookmarkStart w:id="0" w:name="_GoBack"/>
+      <w:bookmarkEnd w:id="0"/>
     </w:p>
+    <w:p/>
     <w:p>
-      <w:pPr>
-        <w:rPr/>
-      </w:pPr>
-      <w:r>
-        <w:rPr>
-          <w:rtl w:val="0"/>
-        </w:rPr>
-        <w:t xml:space="preserve">Understand that the purpose of this exercise is to test our prototype and its usability, not your skills or abilities. If something does not work, the issue is with the developers, not with you. The whole point of this kind of user testing is to discover usability issues with the application, and if we do encounter issues during this testing we will consider that a positive result as this will help us improve our application.</w:t>
-      </w:r>
-    </w:p>
-    <w:p>
-      <w:pPr>
-        <w:rPr/>
-      </w:pPr>
-      <w:r>
-        <w:rPr>
-          <w:rtl w:val="0"/>
-        </w:rPr>
-      </w:r>
-    </w:p>
-    <w:p>
-      <w:pPr>
-        <w:rPr/>
-      </w:pPr>
-      <w:r>
-        <w:rPr>
-          <w:rtl w:val="0"/>
-        </w:rPr>
-        <w:t xml:space="preserve"> If at any time you feel uncomfortable, please inform us and we will terminate the exercise immediately. We will be recording this exercise using video capture of your computer screen, as well as audio recording of verbal user feedback. Your opinions and ideas are important to us. Whenever possible, please try to speak clearly so that the team can document your experience. Do not be concerned about offending us. </w:t>
-      </w:r>
-    </w:p>
-    <w:p>
-      <w:pPr>
-        <w:rPr/>
-      </w:pPr>
-      <w:r>
-        <w:rPr>
-          <w:rtl w:val="0"/>
-        </w:rPr>
-      </w:r>
-    </w:p>
-    <w:p>
-      <w:pPr>
-        <w:rPr/>
-      </w:pPr>
-      <w:r>
-        <w:rPr>
-          <w:rtl w:val="0"/>
-        </w:rPr>
-        <w:t xml:space="preserve">Do you have any questions before we begin?</w:t>
+      <w:r>
+        <w:t>Do you have any questions before we begin?</w:t>
       </w:r>
     </w:p>
     <w:sectPr>
-      <w:pgSz w:h="15840" w:w="12240"/>
-      <w:pgMar w:bottom="1440" w:top="1440" w:left="1440" w:right="1440" w:header="720" w:footer="720"/>
+      <w:pgSz w:w="12240" w:h="15840"/>
+      <w:pgMar w:top="1440" w:right="1440" w:bottom="1440" w:left="1440" w:header="720" w:footer="720" w:gutter="0"/>
       <w:pgNumType w:start="1"/>
+      <w:cols w:space="720"/>
     </w:sectPr>
   </w:body>
 </w:document>
 </file>
 
-<file path=word/numbering.xml><?xml version="1.0" encoding="utf-8"?>
-<w:numbering xmlns:mc="http://schemas.openxmlformats.org/markup-compatibility/2006" xmlns:o="urn:schemas-microsoft-com:office:office" xmlns:r="http://schemas.openxmlformats.org/officeDocument/2006/relationships" xmlns:m="http://schemas.openxmlformats.org/officeDocument/2006/math" xmlns:v="urn:schemas-microsoft-com:vml" xmlns:wp="http://schemas.openxmlformats.org/drawingml/2006/wordprocessingDrawing" xmlns:w10="urn:schemas-microsoft-com:office:word" xmlns:w="http://schemas.openxmlformats.org/wordprocessingml/2006/main" xmlns:wne="http://schemas.microsoft.com/office/word/2006/wordml" xmlns:sl="http://schemas.openxmlformats.org/schemaLibrary/2006/main" xmlns:a="http://schemas.openxmlformats.org/drawingml/2006/main" xmlns:pic="http://schemas.openxmlformats.org/drawingml/2006/picture" xmlns:c="http://schemas.openxmlformats.org/drawingml/2006/chart" xmlns:lc="http://schemas.openxmlformats.org/drawingml/2006/lockedCanvas" xmlns:dgm="http://schemas.openxmlformats.org/drawingml/2006/diagram" xmlns:wps="http://schemas.microsoft.com/office/word/2010/wordprocessingShape" xmlns:wpg="http://schemas.microsoft.com/office/word/2010/wordprocessingGroup" xmlns:w14="http://schemas.microsoft.com/office/word/2010/wordml" xmlns:w15="http://schemas.microsoft.com/office/word/2012/wordml"/>
-</file>
-
 <file path=word/styles.xml><?xml version="1.0" encoding="utf-8"?>
-<w:styles xmlns:mc="http://schemas.openxmlformats.org/markup-compatibility/2006" xmlns:o="urn:schemas-microsoft-com:office:office" xmlns:r="http://schemas.openxmlformats.org/officeDocument/2006/relationships" xmlns:m="http://schemas.openxmlformats.org/officeDocument/2006/math" xmlns:v="urn:schemas-microsoft-com:vml" xmlns:wp="http://schemas.openxmlformats.org/drawingml/2006/wordprocessingDrawing" xmlns:w10="urn:schemas-microsoft-com:office:word" xmlns:w="http://schemas.openxmlformats.org/wordprocessingml/2006/main" xmlns:wne="http://schemas.microsoft.com/office/word/2006/wordml" xmlns:sl="http://schemas.openxmlformats.org/schemaLibrary/2006/main" xmlns:a="http://schemas.openxmlformats.org/drawingml/2006/main" xmlns:pic="http://schemas.openxmlformats.org/drawingml/2006/picture" xmlns:c="http://schemas.openxmlformats.org/drawingml/2006/chart" xmlns:lc="http://schemas.openxmlformats.org/drawingml/2006/lockedCanvas" xmlns:dgm="http://schemas.openxmlformats.org/drawingml/2006/diagram" xmlns:wps="http://schemas.microsoft.com/office/word/2010/wordprocessingShape" xmlns:wpg="http://schemas.microsoft.com/office/word/2010/wordprocessingGroup" xmlns:w14="http://schemas.microsoft.com/office/word/2010/wordml" xmlns:w15="http://schemas.microsoft.com/office/word/2012/wordml">
+<w:styles xmlns:mc="http://schemas.openxmlformats.org/markup-compatibility/2006" xmlns:r="http://schemas.openxmlformats.org/officeDocument/2006/relationships" xmlns:w="http://schemas.openxmlformats.org/wordprocessingml/2006/main" xmlns:w14="http://schemas.microsoft.com/office/word/2010/wordml" xmlns:w15="http://schemas.microsoft.com/office/word/2012/wordml" xmlns:w16cid="http://schemas.microsoft.com/office/word/2016/wordml/cid" xmlns:w16se="http://schemas.microsoft.com/office/word/2015/wordml/symex" mc:Ignorable="w14 w15 w16se w16cid">
   <w:docDefaults>
     <w:rPrDefault>
       <w:rPr>
-        <w:rFonts w:ascii="Arial" w:cs="Arial" w:eastAsia="Arial" w:hAnsi="Arial"/>
+        <w:rFonts w:ascii="Arial" w:eastAsia="Arial" w:hAnsi="Arial" w:cs="Arial"/>
         <w:sz w:val="22"/>
         <w:szCs w:val="22"/>
-        <w:lang w:val="en"/>
+        <w:lang w:val="en" w:eastAsia="en-US" w:bidi="ar-SA"/>
       </w:rPr>
     </w:rPrDefault>
     <w:pPrDefault>
@@ -127,20 +93,400 @@
       </w:pPr>
     </w:pPrDefault>
   </w:docDefaults>
-  <w:style w:type="paragraph" w:styleId="Normal" w:default="1">
-    <w:name w:val="normal"/>
-  </w:style>
-  <w:style w:type="table" w:styleId="TableNormal" w:default="1">
-    <w:name w:val="Table Normal"/>
+  <w:latentStyles w:defLockedState="0" w:defUIPriority="99" w:defSemiHidden="0" w:defUnhideWhenUsed="0" w:defQFormat="0" w:count="377">
+    <w:lsdException w:name="Normal" w:uiPriority="0" w:qFormat="1"/>
+    <w:lsdException w:name="heading 1" w:uiPriority="9" w:qFormat="1"/>
+    <w:lsdException w:name="heading 2" w:semiHidden="1" w:uiPriority="9" w:unhideWhenUsed="1" w:qFormat="1"/>
+    <w:lsdException w:name="heading 3" w:semiHidden="1" w:uiPriority="9" w:unhideWhenUsed="1" w:qFormat="1"/>
+    <w:lsdException w:name="heading 4" w:semiHidden="1" w:uiPriority="9" w:unhideWhenUsed="1" w:qFormat="1"/>
+    <w:lsdException w:name="heading 5" w:semiHidden="1" w:uiPriority="9" w:unhideWhenUsed="1" w:qFormat="1"/>
+    <w:lsdException w:name="heading 6" w:semiHidden="1" w:uiPriority="9" w:unhideWhenUsed="1" w:qFormat="1"/>
+    <w:lsdException w:name="heading 7" w:semiHidden="1" w:uiPriority="9" w:unhideWhenUsed="1" w:qFormat="1"/>
+    <w:lsdException w:name="heading 8" w:semiHidden="1" w:uiPriority="9" w:unhideWhenUsed="1" w:qFormat="1"/>
+    <w:lsdException w:name="heading 9" w:semiHidden="1" w:uiPriority="9" w:unhideWhenUsed="1" w:qFormat="1"/>
+    <w:lsdException w:name="index 1" w:semiHidden="1" w:unhideWhenUsed="1"/>
+    <w:lsdException w:name="index 2" w:semiHidden="1" w:unhideWhenUsed="1"/>
+    <w:lsdException w:name="index 3" w:semiHidden="1" w:unhideWhenUsed="1"/>
+    <w:lsdException w:name="index 4" w:semiHidden="1" w:unhideWhenUsed="1"/>
+    <w:lsdException w:name="index 5" w:semiHidden="1" w:unhideWhenUsed="1"/>
+    <w:lsdException w:name="index 6" w:semiHidden="1" w:unhideWhenUsed="1"/>
+    <w:lsdException w:name="index 7" w:semiHidden="1" w:unhideWhenUsed="1"/>
+    <w:lsdException w:name="index 8" w:semiHidden="1" w:unhideWhenUsed="1"/>
+    <w:lsdException w:name="index 9" w:semiHidden="1" w:unhideWhenUsed="1"/>
+    <w:lsdException w:name="toc 1" w:semiHidden="1" w:uiPriority="39" w:unhideWhenUsed="1"/>
+    <w:lsdException w:name="toc 2" w:semiHidden="1" w:uiPriority="39" w:unhideWhenUsed="1"/>
+    <w:lsdException w:name="toc 3" w:semiHidden="1" w:uiPriority="39" w:unhideWhenUsed="1"/>
+    <w:lsdException w:name="toc 4" w:semiHidden="1" w:uiPriority="39" w:unhideWhenUsed="1"/>
+    <w:lsdException w:name="toc 5" w:semiHidden="1" w:uiPriority="39" w:unhideWhenUsed="1"/>
+    <w:lsdException w:name="toc 6" w:semiHidden="1" w:uiPriority="39" w:unhideWhenUsed="1"/>
+    <w:lsdException w:name="toc 7" w:semiHidden="1" w:uiPriority="39" w:unhideWhenUsed="1"/>
+    <w:lsdException w:name="toc 8" w:semiHidden="1" w:uiPriority="39" w:unhideWhenUsed="1"/>
+    <w:lsdException w:name="toc 9" w:semiHidden="1" w:uiPriority="39" w:unhideWhenUsed="1"/>
+    <w:lsdException w:name="Normal Indent" w:semiHidden="1" w:unhideWhenUsed="1"/>
+    <w:lsdException w:name="footnote text" w:semiHidden="1" w:unhideWhenUsed="1"/>
+    <w:lsdException w:name="annotation text" w:semiHidden="1" w:unhideWhenUsed="1"/>
+    <w:lsdException w:name="header" w:semiHidden="1" w:unhideWhenUsed="1"/>
+    <w:lsdException w:name="footer" w:semiHidden="1" w:unhideWhenUsed="1"/>
+    <w:lsdException w:name="index heading" w:semiHidden="1" w:unhideWhenUsed="1"/>
+    <w:lsdException w:name="caption" w:semiHidden="1" w:uiPriority="35" w:unhideWhenUsed="1" w:qFormat="1"/>
+    <w:lsdException w:name="table of figures" w:semiHidden="1" w:unhideWhenUsed="1"/>
+    <w:lsdException w:name="envelope address" w:semiHidden="1" w:unhideWhenUsed="1"/>
+    <w:lsdException w:name="envelope return" w:semiHidden="1" w:unhideWhenUsed="1"/>
+    <w:lsdException w:name="footnote reference" w:semiHidden="1" w:unhideWhenUsed="1"/>
+    <w:lsdException w:name="annotation reference" w:semiHidden="1" w:unhideWhenUsed="1"/>
+    <w:lsdException w:name="line number" w:semiHidden="1" w:unhideWhenUsed="1"/>
+    <w:lsdException w:name="page number" w:semiHidden="1" w:unhideWhenUsed="1"/>
+    <w:lsdException w:name="endnote reference" w:semiHidden="1" w:unhideWhenUsed="1"/>
+    <w:lsdException w:name="endnote text" w:semiHidden="1" w:unhideWhenUsed="1"/>
+    <w:lsdException w:name="table of authorities" w:semiHidden="1" w:unhideWhenUsed="1"/>
+    <w:lsdException w:name="macro" w:semiHidden="1" w:unhideWhenUsed="1"/>
+    <w:lsdException w:name="toa heading" w:semiHidden="1" w:unhideWhenUsed="1"/>
+    <w:lsdException w:name="List" w:semiHidden="1" w:unhideWhenUsed="1"/>
+    <w:lsdException w:name="List Bullet" w:semiHidden="1" w:unhideWhenUsed="1"/>
+    <w:lsdException w:name="List Number" w:semiHidden="1" w:unhideWhenUsed="1"/>
+    <w:lsdException w:name="List 2" w:semiHidden="1" w:unhideWhenUsed="1"/>
+    <w:lsdException w:name="List 3" w:semiHidden="1" w:unhideWhenUsed="1"/>
+    <w:lsdException w:name="List 4" w:semiHidden="1" w:unhideWhenUsed="1"/>
+    <w:lsdException w:name="List 5" w:semiHidden="1" w:unhideWhenUsed="1"/>
+    <w:lsdException w:name="List Bullet 2" w:semiHidden="1" w:unhideWhenUsed="1"/>
+    <w:lsdException w:name="List Bullet 3" w:semiHidden="1" w:unhideWhenUsed="1"/>
+    <w:lsdException w:name="List Bullet 4" w:semiHidden="1" w:unhideWhenUsed="1"/>
+    <w:lsdException w:name="List Bullet 5" w:semiHidden="1" w:unhideWhenUsed="1"/>
+    <w:lsdException w:name="List Number 2" w:semiHidden="1" w:unhideWhenUsed="1"/>
+    <w:lsdException w:name="List Number 3" w:semiHidden="1" w:unhideWhenUsed="1"/>
+    <w:lsdException w:name="List Number 4" w:semiHidden="1" w:unhideWhenUsed="1"/>
+    <w:lsdException w:name="List Number 5" w:semiHidden="1" w:unhideWhenUsed="1"/>
+    <w:lsdException w:name="Title" w:uiPriority="10" w:qFormat="1"/>
+    <w:lsdException w:name="Closing" w:semiHidden="1" w:unhideWhenUsed="1"/>
+    <w:lsdException w:name="Signature" w:semiHidden="1" w:unhideWhenUsed="1"/>
+    <w:lsdException w:name="Default Paragraph Font" w:semiHidden="1" w:uiPriority="1" w:unhideWhenUsed="1"/>
+    <w:lsdException w:name="Body Text" w:semiHidden="1" w:unhideWhenUsed="1"/>
+    <w:lsdException w:name="Body Text Indent" w:semiHidden="1" w:unhideWhenUsed="1"/>
+    <w:lsdException w:name="List Continue" w:semiHidden="1" w:unhideWhenUsed="1"/>
+    <w:lsdException w:name="List Continue 2" w:semiHidden="1" w:unhideWhenUsed="1"/>
+    <w:lsdException w:name="List Continue 3" w:semiHidden="1" w:unhideWhenUsed="1"/>
+    <w:lsdException w:name="List Continue 4" w:semiHidden="1" w:unhideWhenUsed="1"/>
+    <w:lsdException w:name="List Continue 5" w:semiHidden="1" w:unhideWhenUsed="1"/>
+    <w:lsdException w:name="Message Header" w:semiHidden="1" w:unhideWhenUsed="1"/>
+    <w:lsdException w:name="Subtitle" w:uiPriority="11" w:qFormat="1"/>
+    <w:lsdException w:name="Salutation" w:semiHidden="1" w:unhideWhenUsed="1"/>
+    <w:lsdException w:name="Date" w:semiHidden="1" w:unhideWhenUsed="1"/>
+    <w:lsdException w:name="Body Text First Indent" w:semiHidden="1" w:unhideWhenUsed="1"/>
+    <w:lsdException w:name="Body Text First Indent 2" w:semiHidden="1" w:unhideWhenUsed="1"/>
+    <w:lsdException w:name="Note Heading" w:semiHidden="1" w:unhideWhenUsed="1"/>
+    <w:lsdException w:name="Body Text 2" w:semiHidden="1" w:unhideWhenUsed="1"/>
+    <w:lsdException w:name="Body Text 3" w:semiHidden="1" w:unhideWhenUsed="1"/>
+    <w:lsdException w:name="Body Text Indent 2" w:semiHidden="1" w:unhideWhenUsed="1"/>
+    <w:lsdException w:name="Body Text Indent 3" w:semiHidden="1" w:unhideWhenUsed="1"/>
+    <w:lsdException w:name="Block Text" w:semiHidden="1" w:unhideWhenUsed="1"/>
+    <w:lsdException w:name="Hyperlink" w:semiHidden="1" w:unhideWhenUsed="1"/>
+    <w:lsdException w:name="FollowedHyperlink" w:semiHidden="1" w:unhideWhenUsed="1"/>
+    <w:lsdException w:name="Strong" w:uiPriority="22" w:qFormat="1"/>
+    <w:lsdException w:name="Emphasis" w:uiPriority="20" w:qFormat="1"/>
+    <w:lsdException w:name="Document Map" w:semiHidden="1" w:unhideWhenUsed="1"/>
+    <w:lsdException w:name="Plain Text" w:semiHidden="1" w:unhideWhenUsed="1"/>
+    <w:lsdException w:name="E-mail Signature" w:semiHidden="1" w:unhideWhenUsed="1"/>
+    <w:lsdException w:name="HTML Top of Form" w:semiHidden="1" w:unhideWhenUsed="1"/>
+    <w:lsdException w:name="HTML Bottom of Form" w:semiHidden="1" w:unhideWhenUsed="1"/>
+    <w:lsdException w:name="Normal (Web)" w:semiHidden="1" w:unhideWhenUsed="1"/>
+    <w:lsdException w:name="HTML Acronym" w:semiHidden="1" w:unhideWhenUsed="1"/>
+    <w:lsdException w:name="HTML Address" w:semiHidden="1" w:unhideWhenUsed="1"/>
+    <w:lsdException w:name="HTML Cite" w:semiHidden="1" w:unhideWhenUsed="1"/>
+    <w:lsdException w:name="HTML Code" w:semiHidden="1" w:unhideWhenUsed="1"/>
+    <w:lsdException w:name="HTML Definition" w:semiHidden="1" w:unhideWhenUsed="1"/>
+    <w:lsdException w:name="HTML Keyboard" w:semiHidden="1" w:unhideWhenUsed="1"/>
+    <w:lsdException w:name="HTML Preformatted" w:semiHidden="1" w:unhideWhenUsed="1"/>
+    <w:lsdException w:name="HTML Sample" w:semiHidden="1" w:unhideWhenUsed="1"/>
+    <w:lsdException w:name="HTML Typewriter" w:semiHidden="1" w:unhideWhenUsed="1"/>
+    <w:lsdException w:name="HTML Variable" w:semiHidden="1" w:unhideWhenUsed="1"/>
+    <w:lsdException w:name="Normal Table" w:semiHidden="1" w:unhideWhenUsed="1"/>
+    <w:lsdException w:name="annotation subject" w:semiHidden="1" w:unhideWhenUsed="1"/>
+    <w:lsdException w:name="No List" w:semiHidden="1" w:unhideWhenUsed="1"/>
+    <w:lsdException w:name="Outline List 1" w:semiHidden="1" w:unhideWhenUsed="1"/>
+    <w:lsdException w:name="Outline List 2" w:semiHidden="1" w:unhideWhenUsed="1"/>
+    <w:lsdException w:name="Outline List 3" w:semiHidden="1" w:unhideWhenUsed="1"/>
+    <w:lsdException w:name="Table Simple 1" w:semiHidden="1" w:unhideWhenUsed="1"/>
+    <w:lsdException w:name="Table Simple 2" w:semiHidden="1" w:unhideWhenUsed="1"/>
+    <w:lsdException w:name="Table Simple 3" w:semiHidden="1" w:unhideWhenUsed="1"/>
+    <w:lsdException w:name="Table Classic 1" w:semiHidden="1" w:unhideWhenUsed="1"/>
+    <w:lsdException w:name="Table Classic 2" w:semiHidden="1" w:unhideWhenUsed="1"/>
+    <w:lsdException w:name="Table Classic 3" w:semiHidden="1" w:unhideWhenUsed="1"/>
+    <w:lsdException w:name="Table Classic 4" w:semiHidden="1" w:unhideWhenUsed="1"/>
+    <w:lsdException w:name="Table Colorful 1" w:semiHidden="1" w:unhideWhenUsed="1"/>
+    <w:lsdException w:name="Table Colorful 2" w:semiHidden="1" w:unhideWhenUsed="1"/>
+    <w:lsdException w:name="Table Colorful 3" w:semiHidden="1" w:unhideWhenUsed="1"/>
+    <w:lsdException w:name="Table Columns 1" w:semiHidden="1" w:unhideWhenUsed="1"/>
+    <w:lsdException w:name="Table Columns 2" w:semiHidden="1" w:unhideWhenUsed="1"/>
+    <w:lsdException w:name="Table Columns 3" w:semiHidden="1" w:unhideWhenUsed="1"/>
+    <w:lsdException w:name="Table Columns 4" w:semiHidden="1" w:unhideWhenUsed="1"/>
+    <w:lsdException w:name="Table Columns 5" w:semiHidden="1" w:unhideWhenUsed="1"/>
+    <w:lsdException w:name="Table Grid 1" w:semiHidden="1" w:unhideWhenUsed="1"/>
+    <w:lsdException w:name="Table Grid 2" w:semiHidden="1" w:unhideWhenUsed="1"/>
+    <w:lsdException w:name="Table Grid 3" w:semiHidden="1" w:unhideWhenUsed="1"/>
+    <w:lsdException w:name="Table Grid 4" w:semiHidden="1" w:unhideWhenUsed="1"/>
+    <w:lsdException w:name="Table Grid 5" w:semiHidden="1" w:unhideWhenUsed="1"/>
+    <w:lsdException w:name="Table Grid 6" w:semiHidden="1" w:unhideWhenUsed="1"/>
+    <w:lsdException w:name="Table Grid 7" w:semiHidden="1" w:unhideWhenUsed="1"/>
+    <w:lsdException w:name="Table Grid 8" w:semiHidden="1" w:unhideWhenUsed="1"/>
+    <w:lsdException w:name="Table List 1" w:semiHidden="1" w:unhideWhenUsed="1"/>
+    <w:lsdException w:name="Table List 2" w:semiHidden="1" w:unhideWhenUsed="1"/>
+    <w:lsdException w:name="Table List 3" w:semiHidden="1" w:unhideWhenUsed="1"/>
+    <w:lsdException w:name="Table List 4" w:semiHidden="1" w:unhideWhenUsed="1"/>
+    <w:lsdException w:name="Table List 5" w:semiHidden="1" w:unhideWhenUsed="1"/>
+    <w:lsdException w:name="Table List 6" w:semiHidden="1" w:unhideWhenUsed="1"/>
+    <w:lsdException w:name="Table List 7" w:semiHidden="1" w:unhideWhenUsed="1"/>
+    <w:lsdException w:name="Table List 8" w:semiHidden="1" w:unhideWhenUsed="1"/>
+    <w:lsdException w:name="Table 3D effects 1" w:semiHidden="1" w:unhideWhenUsed="1"/>
+    <w:lsdException w:name="Table 3D effects 2" w:semiHidden="1" w:unhideWhenUsed="1"/>
+    <w:lsdException w:name="Table 3D effects 3" w:semiHidden="1" w:unhideWhenUsed="1"/>
+    <w:lsdException w:name="Table Contemporary" w:semiHidden="1" w:unhideWhenUsed="1"/>
+    <w:lsdException w:name="Table Elegant" w:semiHidden="1" w:unhideWhenUsed="1"/>
+    <w:lsdException w:name="Table Professional" w:semiHidden="1" w:unhideWhenUsed="1"/>
+    <w:lsdException w:name="Table Subtle 1" w:semiHidden="1" w:unhideWhenUsed="1"/>
+    <w:lsdException w:name="Table Subtle 2" w:semiHidden="1" w:unhideWhenUsed="1"/>
+    <w:lsdException w:name="Table Web 1" w:semiHidden="1" w:unhideWhenUsed="1"/>
+    <w:lsdException w:name="Table Web 2" w:semiHidden="1" w:unhideWhenUsed="1"/>
+    <w:lsdException w:name="Table Web 3" w:semiHidden="1" w:unhideWhenUsed="1"/>
+    <w:lsdException w:name="Balloon Text" w:semiHidden="1" w:unhideWhenUsed="1"/>
+    <w:lsdException w:name="Table Grid" w:uiPriority="39"/>
+    <w:lsdException w:name="Table Theme" w:semiHidden="1" w:unhideWhenUsed="1"/>
+    <w:lsdException w:name="Placeholder Text" w:semiHidden="1"/>
+    <w:lsdException w:name="No Spacing" w:uiPriority="1" w:qFormat="1"/>
+    <w:lsdException w:name="Light Shading" w:uiPriority="60"/>
+    <w:lsdException w:name="Light List" w:uiPriority="61"/>
+    <w:lsdException w:name="Light Grid" w:uiPriority="62"/>
+    <w:lsdException w:name="Medium Shading 1" w:uiPriority="63"/>
+    <w:lsdException w:name="Medium Shading 2" w:uiPriority="64"/>
+    <w:lsdException w:name="Medium List 1" w:uiPriority="65"/>
+    <w:lsdException w:name="Medium List 2" w:uiPriority="66"/>
+    <w:lsdException w:name="Medium Grid 1" w:uiPriority="67"/>
+    <w:lsdException w:name="Medium Grid 2" w:uiPriority="68"/>
+    <w:lsdException w:name="Medium Grid 3" w:uiPriority="69"/>
+    <w:lsdException w:name="Dark List" w:uiPriority="70"/>
+    <w:lsdException w:name="Colorful Shading" w:uiPriority="71"/>
+    <w:lsdException w:name="Colorful List" w:uiPriority="72"/>
+    <w:lsdException w:name="Colorful Grid" w:uiPriority="73"/>
+    <w:lsdException w:name="Light Shading Accent 1" w:uiPriority="60"/>
+    <w:lsdException w:name="Light List Accent 1" w:uiPriority="61"/>
+    <w:lsdException w:name="Light Grid Accent 1" w:uiPriority="62"/>
+    <w:lsdException w:name="Medium Shading 1 Accent 1" w:uiPriority="63"/>
+    <w:lsdException w:name="Medium Shading 2 Accent 1" w:uiPriority="64"/>
+    <w:lsdException w:name="Medium List 1 Accent 1" w:uiPriority="65"/>
+    <w:lsdException w:name="Revision" w:semiHidden="1"/>
+    <w:lsdException w:name="List Paragraph" w:uiPriority="34" w:qFormat="1"/>
+    <w:lsdException w:name="Quote" w:uiPriority="29" w:qFormat="1"/>
+    <w:lsdException w:name="Intense Quote" w:uiPriority="30" w:qFormat="1"/>
+    <w:lsdException w:name="Medium List 2 Accent 1" w:uiPriority="66"/>
+    <w:lsdException w:name="Medium Grid 1 Accent 1" w:uiPriority="67"/>
+    <w:lsdException w:name="Medium Grid 2 Accent 1" w:uiPriority="68"/>
+    <w:lsdException w:name="Medium Grid 3 Accent 1" w:uiPriority="69"/>
+    <w:lsdException w:name="Dark List Accent 1" w:uiPriority="70"/>
+    <w:lsdException w:name="Colorful Shading Accent 1" w:uiPriority="71"/>
+    <w:lsdException w:name="Colorful List Accent 1" w:uiPriority="72"/>
+    <w:lsdException w:name="Colorful Grid Accent 1" w:uiPriority="73"/>
+    <w:lsdException w:name="Light Shading Accent 2" w:uiPriority="60"/>
+    <w:lsdException w:name="Light List Accent 2" w:uiPriority="61"/>
+    <w:lsdException w:name="Light Grid Accent 2" w:uiPriority="62"/>
+    <w:lsdException w:name="Medium Shading 1 Accent 2" w:uiPriority="63"/>
+    <w:lsdException w:name="Medium Shading 2 Accent 2" w:uiPriority="64"/>
+    <w:lsdException w:name="Medium List 1 Accent 2" w:uiPriority="65"/>
+    <w:lsdException w:name="Medium List 2 Accent 2" w:uiPriority="66"/>
+    <w:lsdException w:name="Medium Grid 1 Accent 2" w:uiPriority="67"/>
+    <w:lsdException w:name="Medium Grid 2 Accent 2" w:uiPriority="68"/>
+    <w:lsdException w:name="Medium Grid 3 Accent 2" w:uiPriority="69"/>
+    <w:lsdException w:name="Dark List Accent 2" w:uiPriority="70"/>
+    <w:lsdException w:name="Colorful Shading Accent 2" w:uiPriority="71"/>
+    <w:lsdException w:name="Colorful List Accent 2" w:uiPriority="72"/>
+    <w:lsdException w:name="Colorful Grid Accent 2" w:uiPriority="73"/>
+    <w:lsdException w:name="Light Shading Accent 3" w:uiPriority="60"/>
+    <w:lsdException w:name="Light List Accent 3" w:uiPriority="61"/>
+    <w:lsdException w:name="Light Grid Accent 3" w:uiPriority="62"/>
+    <w:lsdException w:name="Medium Shading 1 Accent 3" w:uiPriority="63"/>
+    <w:lsdException w:name="Medium Shading 2 Accent 3" w:uiPriority="64"/>
+    <w:lsdException w:name="Medium List 1 Accent 3" w:uiPriority="65"/>
+    <w:lsdException w:name="Medium List 2 Accent 3" w:uiPriority="66"/>
+    <w:lsdException w:name="Medium Grid 1 Accent 3" w:uiPriority="67"/>
+    <w:lsdException w:name="Medium Grid 2 Accent 3" w:uiPriority="68"/>
+    <w:lsdException w:name="Medium Grid 3 Accent 3" w:uiPriority="69"/>
+    <w:lsdException w:name="Dark List Accent 3" w:uiPriority="70"/>
+    <w:lsdException w:name="Colorful Shading Accent 3" w:uiPriority="71"/>
+    <w:lsdException w:name="Colorful List Accent 3" w:uiPriority="72"/>
+    <w:lsdException w:name="Colorful Grid Accent 3" w:uiPriority="73"/>
+    <w:lsdException w:name="Light Shading Accent 4" w:uiPriority="60"/>
+    <w:lsdException w:name="Light List Accent 4" w:uiPriority="61"/>
+    <w:lsdException w:name="Light Grid Accent 4" w:uiPriority="62"/>
+    <w:lsdException w:name="Medium Shading 1 Accent 4" w:uiPriority="63"/>
+    <w:lsdException w:name="Medium Shading 2 Accent 4" w:uiPriority="64"/>
+    <w:lsdException w:name="Medium List 1 Accent 4" w:uiPriority="65"/>
+    <w:lsdException w:name="Medium List 2 Accent 4" w:uiPriority="66"/>
+    <w:lsdException w:name="Medium Grid 1 Accent 4" w:uiPriority="67"/>
+    <w:lsdException w:name="Medium Grid 2 Accent 4" w:uiPriority="68"/>
+    <w:lsdException w:name="Medium Grid 3 Accent 4" w:uiPriority="69"/>
+    <w:lsdException w:name="Dark List Accent 4" w:uiPriority="70"/>
+    <w:lsdException w:name="Colorful Shading Accent 4" w:uiPriority="71"/>
+    <w:lsdException w:name="Colorful List Accent 4" w:uiPriority="72"/>
+    <w:lsdException w:name="Colorful Grid Accent 4" w:uiPriority="73"/>
+    <w:lsdException w:name="Light Shading Accent 5" w:uiPriority="60"/>
+    <w:lsdException w:name="Light List Accent 5" w:uiPriority="61"/>
+    <w:lsdException w:name="Light Grid Accent 5" w:uiPriority="62"/>
+    <w:lsdException w:name="Medium Shading 1 Accent 5" w:uiPriority="63"/>
+    <w:lsdException w:name="Medium Shading 2 Accent 5" w:uiPriority="64"/>
+    <w:lsdException w:name="Medium List 1 Accent 5" w:uiPriority="65"/>
+    <w:lsdException w:name="Medium List 2 Accent 5" w:uiPriority="66"/>
+    <w:lsdException w:name="Medium Grid 1 Accent 5" w:uiPriority="67"/>
+    <w:lsdException w:name="Medium Grid 2 Accent 5" w:uiPriority="68"/>
+    <w:lsdException w:name="Medium Grid 3 Accent 5" w:uiPriority="69"/>
+    <w:lsdException w:name="Dark List Accent 5" w:uiPriority="70"/>
+    <w:lsdException w:name="Colorful Shading Accent 5" w:uiPriority="71"/>
+    <w:lsdException w:name="Colorful List Accent 5" w:uiPriority="72"/>
+    <w:lsdException w:name="Colorful Grid Accent 5" w:uiPriority="73"/>
+    <w:lsdException w:name="Light Shading Accent 6" w:uiPriority="60"/>
+    <w:lsdException w:name="Light List Accent 6" w:uiPriority="61"/>
+    <w:lsdException w:name="Light Grid Accent 6" w:uiPriority="62"/>
+    <w:lsdException w:name="Medium Shading 1 Accent 6" w:uiPriority="63"/>
+    <w:lsdException w:name="Medium Shading 2 Accent 6" w:uiPriority="64"/>
+    <w:lsdException w:name="Medium List 1 Accent 6" w:uiPriority="65"/>
+    <w:lsdException w:name="Medium List 2 Accent 6" w:uiPriority="66"/>
+    <w:lsdException w:name="Medium Grid 1 Accent 6" w:uiPriority="67"/>
+    <w:lsdException w:name="Medium Grid 2 Accent 6" w:uiPriority="68"/>
+    <w:lsdException w:name="Medium Grid 3 Accent 6" w:uiPriority="69"/>
+    <w:lsdException w:name="Dark List Accent 6" w:uiPriority="70"/>
+    <w:lsdException w:name="Colorful Shading Accent 6" w:uiPriority="71"/>
+    <w:lsdException w:name="Colorful List Accent 6" w:uiPriority="72"/>
+    <w:lsdException w:name="Colorful Grid Accent 6" w:uiPriority="73"/>
+    <w:lsdException w:name="Subtle Emphasis" w:uiPriority="19" w:qFormat="1"/>
+    <w:lsdException w:name="Intense Emphasis" w:uiPriority="21" w:qFormat="1"/>
+    <w:lsdException w:name="Subtle Reference" w:uiPriority="31" w:qFormat="1"/>
+    <w:lsdException w:name="Intense Reference" w:uiPriority="32" w:qFormat="1"/>
+    <w:lsdException w:name="Book Title" w:uiPriority="33" w:qFormat="1"/>
+    <w:lsdException w:name="Bibliography" w:semiHidden="1" w:uiPriority="37" w:unhideWhenUsed="1"/>
+    <w:lsdException w:name="TOC Heading" w:semiHidden="1" w:uiPriority="39" w:unhideWhenUsed="1" w:qFormat="1"/>
+    <w:lsdException w:name="Plain Table 1" w:uiPriority="41"/>
+    <w:lsdException w:name="Plain Table 2" w:uiPriority="42"/>
+    <w:lsdException w:name="Plain Table 3" w:uiPriority="43"/>
+    <w:lsdException w:name="Plain Table 4" w:uiPriority="44"/>
+    <w:lsdException w:name="Plain Table 5" w:uiPriority="45"/>
+    <w:lsdException w:name="Grid Table Light" w:uiPriority="40"/>
+    <w:lsdException w:name="Grid Table 1 Light" w:uiPriority="46"/>
+    <w:lsdException w:name="Grid Table 2" w:uiPriority="47"/>
+    <w:lsdException w:name="Grid Table 3" w:uiPriority="48"/>
+    <w:lsdException w:name="Grid Table 4" w:uiPriority="49"/>
+    <w:lsdException w:name="Grid Table 5 Dark" w:uiPriority="50"/>
+    <w:lsdException w:name="Grid Table 6 Colorful" w:uiPriority="51"/>
+    <w:lsdException w:name="Grid Table 7 Colorful" w:uiPriority="52"/>
+    <w:lsdException w:name="Grid Table 1 Light Accent 1" w:uiPriority="46"/>
+    <w:lsdException w:name="Grid Table 2 Accent 1" w:uiPriority="47"/>
+    <w:lsdException w:name="Grid Table 3 Accent 1" w:uiPriority="48"/>
+    <w:lsdException w:name="Grid Table 4 Accent 1" w:uiPriority="49"/>
+    <w:lsdException w:name="Grid Table 5 Dark Accent 1" w:uiPriority="50"/>
+    <w:lsdException w:name="Grid Table 6 Colorful Accent 1" w:uiPriority="51"/>
+    <w:lsdException w:name="Grid Table 7 Colorful Accent 1" w:uiPriority="52"/>
+    <w:lsdException w:name="Grid Table 1 Light Accent 2" w:uiPriority="46"/>
+    <w:lsdException w:name="Grid Table 2 Accent 2" w:uiPriority="47"/>
+    <w:lsdException w:name="Grid Table 3 Accent 2" w:uiPriority="48"/>
+    <w:lsdException w:name="Grid Table 4 Accent 2" w:uiPriority="49"/>
+    <w:lsdException w:name="Grid Table 5 Dark Accent 2" w:uiPriority="50"/>
+    <w:lsdException w:name="Grid Table 6 Colorful Accent 2" w:uiPriority="51"/>
+    <w:lsdException w:name="Grid Table 7 Colorful Accent 2" w:uiPriority="52"/>
+    <w:lsdException w:name="Grid Table 1 Light Accent 3" w:uiPriority="46"/>
+    <w:lsdException w:name="Grid Table 2 Accent 3" w:uiPriority="47"/>
+    <w:lsdException w:name="Grid Table 3 Accent 3" w:uiPriority="48"/>
+    <w:lsdException w:name="Grid Table 4 Accent 3" w:uiPriority="49"/>
+    <w:lsdException w:name="Grid Table 5 Dark Accent 3" w:uiPriority="50"/>
+    <w:lsdException w:name="Grid Table 6 Colorful Accent 3" w:uiPriority="51"/>
+    <w:lsdException w:name="Grid Table 7 Colorful Accent 3" w:uiPriority="52"/>
+    <w:lsdException w:name="Grid Table 1 Light Accent 4" w:uiPriority="46"/>
+    <w:lsdException w:name="Grid Table 2 Accent 4" w:uiPriority="47"/>
+    <w:lsdException w:name="Grid Table 3 Accent 4" w:uiPriority="48"/>
+    <w:lsdException w:name="Grid Table 4 Accent 4" w:uiPriority="49"/>
+    <w:lsdException w:name="Grid Table 5 Dark Accent 4" w:uiPriority="50"/>
+    <w:lsdException w:name="Grid Table 6 Colorful Accent 4" w:uiPriority="51"/>
+    <w:lsdException w:name="Grid Table 7 Colorful Accent 4" w:uiPriority="52"/>
+    <w:lsdException w:name="Grid Table 1 Light Accent 5" w:uiPriority="46"/>
+    <w:lsdException w:name="Grid Table 2 Accent 5" w:uiPriority="47"/>
+    <w:lsdException w:name="Grid Table 3 Accent 5" w:uiPriority="48"/>
+    <w:lsdException w:name="Grid Table 4 Accent 5" w:uiPriority="49"/>
+    <w:lsdException w:name="Grid Table 5 Dark Accent 5" w:uiPriority="50"/>
+    <w:lsdException w:name="Grid Table 6 Colorful Accent 5" w:uiPriority="51"/>
+    <w:lsdException w:name="Grid Table 7 Colorful Accent 5" w:uiPriority="52"/>
+    <w:lsdException w:name="Grid Table 1 Light Accent 6" w:uiPriority="46"/>
+    <w:lsdException w:name="Grid Table 2 Accent 6" w:uiPriority="47"/>
+    <w:lsdException w:name="Grid Table 3 Accent 6" w:uiPriority="48"/>
+    <w:lsdException w:name="Grid Table 4 Accent 6" w:uiPriority="49"/>
+    <w:lsdException w:name="Grid Table 5 Dark Accent 6" w:uiPriority="50"/>
+    <w:lsdException w:name="Grid Table 6 Colorful Accent 6" w:uiPriority="51"/>
+    <w:lsdException w:name="Grid Table 7 Colorful Accent 6" w:uiPriority="52"/>
+    <w:lsdException w:name="List Table 1 Light" w:uiPriority="46"/>
+    <w:lsdException w:name="List Table 2" w:uiPriority="47"/>
+    <w:lsdException w:name="List Table 3" w:uiPriority="48"/>
+    <w:lsdException w:name="List Table 4" w:uiPriority="49"/>
+    <w:lsdException w:name="List Table 5 Dark" w:uiPriority="50"/>
+    <w:lsdException w:name="List Table 6 Colorful" w:uiPriority="51"/>
+    <w:lsdException w:name="List Table 7 Colorful" w:uiPriority="52"/>
+    <w:lsdException w:name="List Table 1 Light Accent 1" w:uiPriority="46"/>
+    <w:lsdException w:name="List Table 2 Accent 1" w:uiPriority="47"/>
+    <w:lsdException w:name="List Table 3 Accent 1" w:uiPriority="48"/>
+    <w:lsdException w:name="List Table 4 Accent 1" w:uiPriority="49"/>
+    <w:lsdException w:name="List Table 5 Dark Accent 1" w:uiPriority="50"/>
+    <w:lsdException w:name="List Table 6 Colorful Accent 1" w:uiPriority="51"/>
+    <w:lsdException w:name="List Table 7 Colorful Accent 1" w:uiPriority="52"/>
+    <w:lsdException w:name="List Table 1 Light Accent 2" w:uiPriority="46"/>
+    <w:lsdException w:name="List Table 2 Accent 2" w:uiPriority="47"/>
+    <w:lsdException w:name="List Table 3 Accent 2" w:uiPriority="48"/>
+    <w:lsdException w:name="List Table 4 Accent 2" w:uiPriority="49"/>
+    <w:lsdException w:name="List Table 5 Dark Accent 2" w:uiPriority="50"/>
+    <w:lsdException w:name="List Table 6 Colorful Accent 2" w:uiPriority="51"/>
+    <w:lsdException w:name="List Table 7 Colorful Accent 2" w:uiPriority="52"/>
+    <w:lsdException w:name="List Table 1 Light Accent 3" w:uiPriority="46"/>
+    <w:lsdException w:name="List Table 2 Accent 3" w:uiPriority="47"/>
+    <w:lsdException w:name="List Table 3 Accent 3" w:uiPriority="48"/>
+    <w:lsdException w:name="List Table 4 Accent 3" w:uiPriority="49"/>
+    <w:lsdException w:name="List Table 5 Dark Accent 3" w:uiPriority="50"/>
+    <w:lsdException w:name="List Table 6 Colorful Accent 3" w:uiPriority="51"/>
+    <w:lsdException w:name="List Table 7 Colorful Accent 3" w:uiPriority="52"/>
+    <w:lsdException w:name="List Table 1 Light Accent 4" w:uiPriority="46"/>
+    <w:lsdException w:name="List Table 2 Accent 4" w:uiPriority="47"/>
+    <w:lsdException w:name="List Table 3 Accent 4" w:uiPriority="48"/>
+    <w:lsdException w:name="List Table 4 Accent 4" w:uiPriority="49"/>
+    <w:lsdException w:name="List Table 5 Dark Accent 4" w:uiPriority="50"/>
+    <w:lsdException w:name="List Table 6 Colorful Accent 4" w:uiPriority="51"/>
+    <w:lsdException w:name="List Table 7 Colorful Accent 4" w:uiPriority="52"/>
+    <w:lsdException w:name="List Table 1 Light Accent 5" w:uiPriority="46"/>
+    <w:lsdException w:name="List Table 2 Accent 5" w:uiPriority="47"/>
+    <w:lsdException w:name="List Table 3 Accent 5" w:uiPriority="48"/>
+    <w:lsdException w:name="List Table 4 Accent 5" w:uiPriority="49"/>
+    <w:lsdException w:name="List Table 5 Dark Accent 5" w:uiPriority="50"/>
+    <w:lsdException w:name="List Table 6 Colorful Accent 5" w:uiPriority="51"/>
+    <w:lsdException w:name="List Table 7 Colorful Accent 5" w:uiPriority="52"/>
+    <w:lsdException w:name="List Table 1 Light Accent 6" w:uiPriority="46"/>
+    <w:lsdException w:name="List Table 2 Accent 6" w:uiPriority="47"/>
+    <w:lsdException w:name="List Table 3 Accent 6" w:uiPriority="48"/>
+    <w:lsdException w:name="List Table 4 Accent 6" w:uiPriority="49"/>
+    <w:lsdException w:name="List Table 5 Dark Accent 6" w:uiPriority="50"/>
+    <w:lsdException w:name="List Table 6 Colorful Accent 6" w:uiPriority="51"/>
+    <w:lsdException w:name="List Table 7 Colorful Accent 6" w:uiPriority="52"/>
+    <w:lsdException w:name="Mention" w:semiHidden="1" w:unhideWhenUsed="1"/>
+    <w:lsdException w:name="Smart Hyperlink" w:semiHidden="1" w:unhideWhenUsed="1"/>
+    <w:lsdException w:name="Hashtag" w:semiHidden="1" w:unhideWhenUsed="1"/>
+    <w:lsdException w:name="Unresolved Mention" w:semiHidden="1" w:unhideWhenUsed="1"/>
+    <w:lsdException w:name="Smart Link" w:semiHidden="1" w:unhideWhenUsed="1"/>
+    <w:lsdException w:name="Smart Link Error" w:semiHidden="1" w:unhideWhenUsed="1"/>
+  </w:latentStyles>
+  <w:style w:type="paragraph" w:default="1" w:styleId="Normal">
+    <w:name w:val="Normal"/>
+    <w:qFormat/>
   </w:style>
   <w:style w:type="paragraph" w:styleId="Heading1">
     <w:name w:val="heading 1"/>
     <w:basedOn w:val="Normal"/>
     <w:next w:val="Normal"/>
+    <w:uiPriority w:val="9"/>
+    <w:qFormat/>
     <w:pPr>
-      <w:keepNext w:val="1"/>
-      <w:keepLines w:val="1"/>
-      <w:spacing w:after="120" w:before="400" w:lineRule="auto"/>
+      <w:keepNext/>
+      <w:keepLines/>
+      <w:spacing w:before="400" w:after="120"/>
+      <w:outlineLvl w:val="0"/>
     </w:pPr>
     <w:rPr>
       <w:sz w:val="40"/>
@@ -151,13 +497,17 @@
     <w:name w:val="heading 2"/>
     <w:basedOn w:val="Normal"/>
     <w:next w:val="Normal"/>
+    <w:uiPriority w:val="9"/>
+    <w:semiHidden/>
+    <w:unhideWhenUsed/>
+    <w:qFormat/>
     <w:pPr>
-      <w:keepNext w:val="1"/>
-      <w:keepLines w:val="1"/>
-      <w:spacing w:after="120" w:before="360" w:lineRule="auto"/>
+      <w:keepNext/>
+      <w:keepLines/>
+      <w:spacing w:before="360" w:after="120"/>
+      <w:outlineLvl w:val="1"/>
     </w:pPr>
     <w:rPr>
-      <w:b w:val="0"/>
       <w:sz w:val="32"/>
       <w:szCs w:val="32"/>
     </w:rPr>
@@ -166,13 +516,17 @@
     <w:name w:val="heading 3"/>
     <w:basedOn w:val="Normal"/>
     <w:next w:val="Normal"/>
+    <w:uiPriority w:val="9"/>
+    <w:semiHidden/>
+    <w:unhideWhenUsed/>
+    <w:qFormat/>
     <w:pPr>
-      <w:keepNext w:val="1"/>
-      <w:keepLines w:val="1"/>
-      <w:spacing w:after="80" w:before="320" w:lineRule="auto"/>
+      <w:keepNext/>
+      <w:keepLines/>
+      <w:spacing w:before="320" w:after="80"/>
+      <w:outlineLvl w:val="2"/>
     </w:pPr>
     <w:rPr>
-      <w:b w:val="0"/>
       <w:color w:val="434343"/>
       <w:sz w:val="28"/>
       <w:szCs w:val="28"/>
@@ -182,10 +536,15 @@
     <w:name w:val="heading 4"/>
     <w:basedOn w:val="Normal"/>
     <w:next w:val="Normal"/>
+    <w:uiPriority w:val="9"/>
+    <w:semiHidden/>
+    <w:unhideWhenUsed/>
+    <w:qFormat/>
     <w:pPr>
-      <w:keepNext w:val="1"/>
-      <w:keepLines w:val="1"/>
-      <w:spacing w:after="80" w:before="280" w:lineRule="auto"/>
+      <w:keepNext/>
+      <w:keepLines/>
+      <w:spacing w:before="280" w:after="80"/>
+      <w:outlineLvl w:val="3"/>
     </w:pPr>
     <w:rPr>
       <w:color w:val="666666"/>
@@ -197,41 +556,76 @@
     <w:name w:val="heading 5"/>
     <w:basedOn w:val="Normal"/>
     <w:next w:val="Normal"/>
+    <w:uiPriority w:val="9"/>
+    <w:semiHidden/>
+    <w:unhideWhenUsed/>
+    <w:qFormat/>
     <w:pPr>
-      <w:keepNext w:val="1"/>
-      <w:keepLines w:val="1"/>
-      <w:spacing w:after="80" w:before="240" w:lineRule="auto"/>
+      <w:keepNext/>
+      <w:keepLines/>
+      <w:spacing w:before="240" w:after="80"/>
+      <w:outlineLvl w:val="4"/>
     </w:pPr>
     <w:rPr>
       <w:color w:val="666666"/>
-      <w:sz w:val="22"/>
-      <w:szCs w:val="22"/>
     </w:rPr>
   </w:style>
   <w:style w:type="paragraph" w:styleId="Heading6">
     <w:name w:val="heading 6"/>
     <w:basedOn w:val="Normal"/>
     <w:next w:val="Normal"/>
+    <w:uiPriority w:val="9"/>
+    <w:semiHidden/>
+    <w:unhideWhenUsed/>
+    <w:qFormat/>
     <w:pPr>
-      <w:keepNext w:val="1"/>
-      <w:keepLines w:val="1"/>
-      <w:spacing w:after="80" w:before="240" w:lineRule="auto"/>
+      <w:keepNext/>
+      <w:keepLines/>
+      <w:spacing w:before="240" w:after="80"/>
+      <w:outlineLvl w:val="5"/>
     </w:pPr>
     <w:rPr>
-      <w:i w:val="1"/>
+      <w:i/>
       <w:color w:val="666666"/>
-      <w:sz w:val="22"/>
-      <w:szCs w:val="22"/>
     </w:rPr>
+  </w:style>
+  <w:style w:type="character" w:default="1" w:styleId="DefaultParagraphFont">
+    <w:name w:val="Default Paragraph Font"/>
+    <w:uiPriority w:val="1"/>
+    <w:semiHidden/>
+    <w:unhideWhenUsed/>
+  </w:style>
+  <w:style w:type="table" w:default="1" w:styleId="TableNormal">
+    <w:name w:val="Normal Table"/>
+    <w:uiPriority w:val="99"/>
+    <w:semiHidden/>
+    <w:unhideWhenUsed/>
+    <w:tblPr>
+      <w:tblInd w:w="0" w:type="dxa"/>
+      <w:tblCellMar>
+        <w:top w:w="0" w:type="dxa"/>
+        <w:left w:w="108" w:type="dxa"/>
+        <w:bottom w:w="0" w:type="dxa"/>
+        <w:right w:w="108" w:type="dxa"/>
+      </w:tblCellMar>
+    </w:tblPr>
+  </w:style>
+  <w:style w:type="numbering" w:default="1" w:styleId="NoList">
+    <w:name w:val="No List"/>
+    <w:uiPriority w:val="99"/>
+    <w:semiHidden/>
+    <w:unhideWhenUsed/>
   </w:style>
   <w:style w:type="paragraph" w:styleId="Title">
     <w:name w:val="Title"/>
     <w:basedOn w:val="Normal"/>
     <w:next w:val="Normal"/>
+    <w:uiPriority w:val="10"/>
+    <w:qFormat/>
     <w:pPr>
-      <w:keepNext w:val="1"/>
-      <w:keepLines w:val="1"/>
-      <w:spacing w:after="60" w:before="0" w:lineRule="auto"/>
+      <w:keepNext/>
+      <w:keepLines/>
+      <w:spacing w:after="60"/>
     </w:pPr>
     <w:rPr>
       <w:sz w:val="52"/>
@@ -242,14 +636,14 @@
     <w:name w:val="Subtitle"/>
     <w:basedOn w:val="Normal"/>
     <w:next w:val="Normal"/>
+    <w:uiPriority w:val="11"/>
+    <w:qFormat/>
     <w:pPr>
-      <w:keepNext w:val="1"/>
-      <w:keepLines w:val="1"/>
-      <w:spacing w:after="320" w:before="0" w:lineRule="auto"/>
+      <w:keepNext/>
+      <w:keepLines/>
+      <w:spacing w:after="320"/>
     </w:pPr>
     <w:rPr>
-      <w:rFonts w:ascii="Arial" w:cs="Arial" w:eastAsia="Arial" w:hAnsi="Arial"/>
-      <w:i w:val="0"/>
       <w:color w:val="666666"/>
       <w:sz w:val="30"/>
       <w:szCs w:val="30"/>

</xml_diff>